<commit_message>
End of revision - round 1
</commit_message>
<xml_diff>
--- a/reviews.docx
+++ b/reviews.docx
@@ -6115,21 +6115,16 @@
     </w:p>
     <w:p>
       <w:pPr>
-        <w:pStyle w:val="Normal"/>
+        <w:pStyle w:val="Heading2"/>
+        <w:numPr>
+          <w:ilvl w:val="1"/>
+          <w:numId w:val="1"/>
+        </w:numPr>
         <w:rPr/>
       </w:pPr>
       <w:r>
         <w:rPr/>
         <w:t>Page 15:</w:t>
-      </w:r>
-    </w:p>
-    <w:p>
-      <w:pPr>
-        <w:pStyle w:val="Normal"/>
-        <w:rPr/>
-      </w:pPr>
-      <w:r>
-        <w:rPr/>
       </w:r>
     </w:p>
     <w:p>
@@ -6191,54 +6186,112 @@
     </w:p>
     <w:p>
       <w:pPr>
-        <w:pStyle w:val="Normal"/>
-        <w:rPr/>
-      </w:pPr>
-      <w:r>
-        <w:rPr/>
-      </w:r>
-    </w:p>
-    <w:p>
-      <w:pPr>
-        <w:pStyle w:val="Normal"/>
-        <w:rPr/>
-      </w:pPr>
-      <w:r>
-        <w:rPr/>
-        <w:t>- study -&gt; studies</w:t>
-      </w:r>
-    </w:p>
-    <w:p>
-      <w:pPr>
-        <w:pStyle w:val="Normal"/>
-        <w:rPr/>
-      </w:pPr>
-      <w:r>
-        <w:rPr/>
-      </w:r>
-    </w:p>
-    <w:p>
-      <w:pPr>
-        <w:pStyle w:val="Normal"/>
-        <w:rPr/>
-      </w:pPr>
-      <w:r>
-        <w:rPr/>
-        <w:t>- reasonable amount of time: what is a reasonable amount of time?</w:t>
-      </w:r>
-    </w:p>
-    <w:p>
-      <w:pPr>
-        <w:pStyle w:val="Normal"/>
-        <w:rPr/>
-      </w:pPr>
-      <w:r>
-        <w:rPr/>
-      </w:r>
-    </w:p>
-    <w:p>
-      <w:pPr>
-        <w:pStyle w:val="Normal"/>
+        <w:pStyle w:val="TextBody"/>
+        <w:rPr/>
+      </w:pPr>
+      <w:r>
+        <w:rPr/>
+        <w:t xml:space="preserve">Figure 8 as been described. The paragraph now reads : “The generation of the JUnit test itself is based on templates and targets directly the system under test. Templates are excerpts of Java source code with well-defined tags that will be replaced by values. We use templates because the JUnit test cases have common structures. Figure 8 shows our template for generating JUnit test cases. In this figure, each { % % } will be dynamically replaced by the corresponding value when the JUnit test is generated. For example, { % SUT % } will be replaced by Ant if the SUT is Ant. First, we declare four variables that contain the faillure, the threshold above which a given bug is said to be partially reproduced, the differences which count how many lines differ between the original failure and the </w:t>
+      </w:r>
+      <w:r>
+        <w:rPr/>
+        <w:t>failure</w:t>
+      </w:r>
+      <w:r>
+        <w:rPr/>
+        <w:t xml:space="preserve"> produced by JCHARMING and a StringTokenizer. The StringTokenizer allows to break the original </w:t>
+      </w:r>
+      <w:r>
+        <w:rPr/>
+        <w:t>failure</w:t>
+      </w:r>
+      <w:r>
+        <w:rPr/>
+        <w:t xml:space="preserve"> into tokens. Second, the test method where { %SUT% } is replaced by the name of the SUT and { %STEPS% } by the steps to make the SUT crash. Then, the stack trace related to the crash is received in catch part of the try-catch block. In the catch part, we compute the number of lines that do not match the original exception and store it into differences † .Finally, the assertTrue call will assert that the stack traces from the induced and the original crash are at least threshold percent similar to each other.”</w:t>
+      </w:r>
+    </w:p>
+    <w:p>
+      <w:pPr>
+        <w:pStyle w:val="Normal"/>
+        <w:rPr/>
+      </w:pPr>
+      <w:r>
+        <w:rPr/>
+      </w:r>
+    </w:p>
+    <w:p>
+      <w:pPr>
+        <w:pStyle w:val="Heading3"/>
+        <w:numPr>
+          <w:ilvl w:val="2"/>
+          <w:numId w:val="1"/>
+        </w:numPr>
+        <w:rPr/>
+      </w:pPr>
+      <w:r>
+        <w:rPr/>
+        <w:t>study -&gt; studies</w:t>
+      </w:r>
+    </w:p>
+    <w:p>
+      <w:pPr>
+        <w:pStyle w:val="Normal"/>
+        <w:rPr/>
+      </w:pPr>
+      <w:r>
+        <w:rPr/>
+        <w:t>The typo has been fixed.</w:t>
+      </w:r>
+    </w:p>
+    <w:p>
+      <w:pPr>
+        <w:pStyle w:val="Normal"/>
+        <w:rPr/>
+      </w:pPr>
+      <w:r>
+        <w:rPr/>
+      </w:r>
+    </w:p>
+    <w:p>
+      <w:pPr>
+        <w:pStyle w:val="Heading3"/>
+        <w:numPr>
+          <w:ilvl w:val="2"/>
+          <w:numId w:val="1"/>
+        </w:numPr>
+        <w:rPr/>
+      </w:pPr>
+      <w:r>
+        <w:rPr/>
+        <w:t>reasonable amount of time: what is a reasonable amount of time?</w:t>
+      </w:r>
+    </w:p>
+    <w:p>
+      <w:pPr>
+        <w:pStyle w:val="Normal"/>
+        <w:rPr/>
+      </w:pPr>
+      <w:r>
+        <w:rPr/>
+        <w:t xml:space="preserve">A reasonable amount of time refer to a task that can be done several time a day by a developer, using its own hardware, without jeopardizing its workday. The point of JCHARMING is to speed-up the reproduction process and therefore the creation of a fix. Consequently, we don't want our process to take hours to complete. </w:t>
+      </w:r>
+    </w:p>
+    <w:p>
+      <w:pPr>
+        <w:pStyle w:val="Normal"/>
+        <w:rPr/>
+      </w:pPr>
+      <w:r>
+        <w:rPr/>
+      </w:r>
+    </w:p>
+    <w:p>
+      <w:pPr>
+        <w:pStyle w:val="Heading2"/>
+        <w:numPr>
+          <w:ilvl w:val="1"/>
+          <w:numId w:val="1"/>
+        </w:numPr>
         <w:rPr/>
       </w:pPr>
       <w:r>
@@ -6257,64 +6310,127 @@
     </w:p>
     <w:p>
       <w:pPr>
-        <w:pStyle w:val="Normal"/>
-        <w:rPr/>
-      </w:pPr>
-      <w:r>
-        <w:rPr/>
-        <w:t>- time JfreeChart -&gt; time. JfreeChart</w:t>
-      </w:r>
-    </w:p>
-    <w:p>
-      <w:pPr>
-        <w:pStyle w:val="Normal"/>
-        <w:rPr/>
-      </w:pPr>
-      <w:r>
-        <w:rPr/>
-      </w:r>
-    </w:p>
-    <w:p>
-      <w:pPr>
-        <w:pStyle w:val="Normal"/>
-        <w:rPr/>
-      </w:pPr>
-      <w:r>
-        <w:rPr/>
-        <w:t>- on the top -&gt; on top</w:t>
-      </w:r>
-    </w:p>
-    <w:p>
-      <w:pPr>
-        <w:pStyle w:val="Normal"/>
-        <w:rPr/>
-      </w:pPr>
-      <w:r>
-        <w:rPr/>
-      </w:r>
-    </w:p>
-    <w:p>
-      <w:pPr>
-        <w:pStyle w:val="Normal"/>
-        <w:rPr/>
-      </w:pPr>
-      <w:r>
-        <w:rPr/>
-        <w:t>- Mahout: in the table, swap the entries for Hadoop and Mahout, to keep it in line with the order in the text</w:t>
-      </w:r>
-    </w:p>
-    <w:p>
-      <w:pPr>
-        <w:pStyle w:val="Normal"/>
-        <w:rPr/>
-      </w:pPr>
-      <w:r>
-        <w:rPr/>
-      </w:r>
-    </w:p>
-    <w:p>
-      <w:pPr>
-        <w:pStyle w:val="Normal"/>
+        <w:pStyle w:val="Heading3"/>
+        <w:numPr>
+          <w:ilvl w:val="2"/>
+          <w:numId w:val="1"/>
+        </w:numPr>
+        <w:rPr/>
+      </w:pPr>
+      <w:r>
+        <w:rPr/>
+        <w:t>t</w:t>
+      </w:r>
+      <w:r>
+        <w:rPr/>
+        <w:t>ime JfreeChart -&gt; time. JfreeChart</w:t>
+      </w:r>
+    </w:p>
+    <w:p>
+      <w:pPr>
+        <w:pStyle w:val="TextBody"/>
+        <w:rPr/>
+      </w:pPr>
+      <w:r>
+        <w:rPr/>
+        <w:t>The typo has been fixed. The sentence now reads : “</w:t>
+      </w:r>
+      <w:r>
+        <w:rPr>
+          <w:i/>
+          <w:iCs/>
+        </w:rPr>
+        <w:t>JfreeChart [39] is a well-known library that enables the creation of professional charts. Similar to</w:t>
+        <w:t xml:space="preserve"> dnsjava, it has been maintained over a very long period of time—JfreeChart was created in 2005—</w:t>
+        <w:t xml:space="preserve"> and it is a relatively large application.</w:t>
+      </w:r>
+      <w:r>
+        <w:rPr/>
+        <w:t>”</w:t>
+      </w:r>
+    </w:p>
+    <w:p>
+      <w:pPr>
+        <w:pStyle w:val="Normal"/>
+        <w:rPr/>
+      </w:pPr>
+      <w:r>
+        <w:rPr/>
+      </w:r>
+    </w:p>
+    <w:p>
+      <w:pPr>
+        <w:pStyle w:val="Heading3"/>
+        <w:numPr>
+          <w:ilvl w:val="2"/>
+          <w:numId w:val="1"/>
+        </w:numPr>
+        <w:rPr/>
+      </w:pPr>
+      <w:r>
+        <w:rPr/>
+        <w:t>on the top -&gt; on top</w:t>
+      </w:r>
+    </w:p>
+    <w:p>
+      <w:pPr>
+        <w:pStyle w:val="TextBody"/>
+        <w:rPr/>
+      </w:pPr>
+      <w:r>
+        <w:rPr/>
+        <w:t>I couldn't find this.</w:t>
+      </w:r>
+    </w:p>
+    <w:p>
+      <w:pPr>
+        <w:pStyle w:val="Normal"/>
+        <w:rPr/>
+      </w:pPr>
+      <w:r>
+        <w:rPr/>
+      </w:r>
+    </w:p>
+    <w:p>
+      <w:pPr>
+        <w:pStyle w:val="Heading3"/>
+        <w:numPr>
+          <w:ilvl w:val="2"/>
+          <w:numId w:val="1"/>
+        </w:numPr>
+        <w:rPr/>
+      </w:pPr>
+      <w:r>
+        <w:rPr/>
+        <w:t>Mahout: in the table, swap the entries for Hadoop and Mahout, to keep it in line with the order in the text</w:t>
+      </w:r>
+    </w:p>
+    <w:p>
+      <w:pPr>
+        <w:pStyle w:val="Normal"/>
+        <w:rPr/>
+      </w:pPr>
+      <w:r>
+        <w:rPr/>
+        <w:t xml:space="preserve">Mahout and Hadoop have been swapped in Table I. </w:t>
+      </w:r>
+    </w:p>
+    <w:p>
+      <w:pPr>
+        <w:pStyle w:val="Normal"/>
+        <w:rPr/>
+      </w:pPr>
+      <w:r>
+        <w:rPr/>
+      </w:r>
+    </w:p>
+    <w:p>
+      <w:pPr>
+        <w:pStyle w:val="Heading2"/>
+        <w:numPr>
+          <w:ilvl w:val="1"/>
+          <w:numId w:val="1"/>
+        </w:numPr>
         <w:rPr/>
       </w:pPr>
       <w:r>
@@ -6333,45 +6449,97 @@
     </w:p>
     <w:p>
       <w:pPr>
-        <w:pStyle w:val="Normal"/>
-        <w:rPr/>
-      </w:pPr>
-      <w:r>
-        <w:rPr/>
-        <w:t>- above t=80%: and below 100%, I assume</w:t>
-      </w:r>
-    </w:p>
-    <w:p>
-      <w:pPr>
-        <w:pStyle w:val="Normal"/>
-        <w:rPr/>
-      </w:pPr>
-      <w:r>
-        <w:rPr/>
-      </w:r>
-    </w:p>
-    <w:p>
-      <w:pPr>
-        <w:pStyle w:val="Normal"/>
-        <w:rPr/>
-      </w:pPr>
-      <w:r>
-        <w:rPr/>
-        <w:t>- fill out all -&gt; fill all</w:t>
-      </w:r>
-    </w:p>
-    <w:p>
-      <w:pPr>
-        <w:pStyle w:val="Normal"/>
-        <w:rPr/>
-      </w:pPr>
-      <w:r>
-        <w:rPr/>
-      </w:r>
-    </w:p>
-    <w:p>
-      <w:pPr>
-        <w:pStyle w:val="Normal"/>
+        <w:pStyle w:val="Heading3"/>
+        <w:numPr>
+          <w:ilvl w:val="2"/>
+          <w:numId w:val="1"/>
+        </w:numPr>
+        <w:rPr/>
+      </w:pPr>
+      <w:r>
+        <w:rPr/>
+        <w:t>above t=80%: and below 100%, I assume</w:t>
+      </w:r>
+    </w:p>
+    <w:p>
+      <w:pPr>
+        <w:pStyle w:val="Normal"/>
+        <w:rPr/>
+      </w:pPr>
+      <w:r>
+        <w:rPr/>
+        <w:t>The sentence now reads : The result is ``Partial'' if the similarity between the crash</w:t>
+      </w:r>
+    </w:p>
+    <w:p>
+      <w:pPr>
+        <w:pStyle w:val="Normal"/>
+        <w:rPr/>
+      </w:pPr>
+      <w:r>
+        <w:rPr/>
+        <w:t>trace generated by the model checker and the original</w:t>
+      </w:r>
+    </w:p>
+    <w:p>
+      <w:pPr>
+        <w:pStyle w:val="Normal"/>
+        <w:rPr/>
+      </w:pPr>
+      <w:r>
+        <w:rPr/>
+        <w:t>crash trace is above t=80\% and below t=100\%.</w:t>
+      </w:r>
+    </w:p>
+    <w:p>
+      <w:pPr>
+        <w:pStyle w:val="Normal"/>
+        <w:rPr/>
+      </w:pPr>
+      <w:r>
+        <w:rPr/>
+      </w:r>
+    </w:p>
+    <w:p>
+      <w:pPr>
+        <w:pStyle w:val="Heading3"/>
+        <w:numPr>
+          <w:ilvl w:val="2"/>
+          <w:numId w:val="1"/>
+        </w:numPr>
+        <w:rPr/>
+      </w:pPr>
+      <w:r>
+        <w:rPr/>
+        <w:t>fill out all -&gt; fill all</w:t>
+      </w:r>
+    </w:p>
+    <w:p>
+      <w:pPr>
+        <w:pStyle w:val="Normal"/>
+        <w:rPr/>
+      </w:pPr>
+      <w:r>
+        <w:rPr/>
+        <w:t>The typo has been fixed.</w:t>
+      </w:r>
+    </w:p>
+    <w:p>
+      <w:pPr>
+        <w:pStyle w:val="Normal"/>
+        <w:rPr/>
+      </w:pPr>
+      <w:r>
+        <w:rPr/>
+      </w:r>
+    </w:p>
+    <w:p>
+      <w:pPr>
+        <w:pStyle w:val="Heading2"/>
+        <w:numPr>
+          <w:ilvl w:val="1"/>
+          <w:numId w:val="1"/>
+        </w:numPr>
         <w:rPr/>
       </w:pPr>
       <w:r>
@@ -6390,26 +6558,35 @@
     </w:p>
     <w:p>
       <w:pPr>
-        <w:pStyle w:val="Normal"/>
-        <w:rPr/>
-      </w:pPr>
-      <w:r>
-        <w:rPr/>
-        <w:t>- dispatching:”: end sentence with '.'</w:t>
-      </w:r>
-    </w:p>
-    <w:p>
-      <w:pPr>
-        <w:pStyle w:val="Normal"/>
-        <w:rPr/>
-      </w:pPr>
-      <w:r>
-        <w:rPr/>
-      </w:r>
-    </w:p>
-    <w:p>
-      <w:pPr>
-        <w:pStyle w:val="Normal"/>
+        <w:pStyle w:val="Heading3"/>
+        <w:numPr>
+          <w:ilvl w:val="2"/>
+          <w:numId w:val="1"/>
+        </w:numPr>
+        <w:rPr/>
+      </w:pPr>
+      <w:r>
+        <w:rPr/>
+        <w:t>dispatching:”: end sentence with '.'</w:t>
+      </w:r>
+    </w:p>
+    <w:p>
+      <w:pPr>
+        <w:pStyle w:val="TextBody"/>
+        <w:rPr/>
+      </w:pPr>
+      <w:r>
+        <w:rPr/>
+        <w:t>This a quote from the original bug report where the sentence ends with a “:”. Furthermore, the “:” introduces the stack traces to come.</w:t>
+      </w:r>
+    </w:p>
+    <w:p>
+      <w:pPr>
+        <w:pStyle w:val="Heading2"/>
+        <w:numPr>
+          <w:ilvl w:val="1"/>
+          <w:numId w:val="1"/>
+        </w:numPr>
         <w:rPr/>
       </w:pPr>
       <w:r>
@@ -6428,45 +6605,77 @@
     </w:p>
     <w:p>
       <w:pPr>
-        <w:pStyle w:val="Normal"/>
-        <w:rPr/>
-      </w:pPr>
-      <w:r>
-        <w:rPr/>
-        <w:t>- neither -&gt; either</w:t>
-      </w:r>
-    </w:p>
-    <w:p>
-      <w:pPr>
-        <w:pStyle w:val="Normal"/>
-        <w:rPr/>
-      </w:pPr>
-      <w:r>
-        <w:rPr/>
-      </w:r>
-    </w:p>
-    <w:p>
-      <w:pPr>
-        <w:pStyle w:val="Normal"/>
-        <w:rPr/>
-      </w:pPr>
-      <w:r>
-        <w:rPr/>
-        <w:t>- nor -&gt; or</w:t>
-      </w:r>
-    </w:p>
-    <w:p>
-      <w:pPr>
-        <w:pStyle w:val="Normal"/>
-        <w:rPr/>
-      </w:pPr>
-      <w:r>
-        <w:rPr/>
-      </w:r>
-    </w:p>
-    <w:p>
-      <w:pPr>
-        <w:pStyle w:val="Normal"/>
+        <w:pStyle w:val="Heading3"/>
+        <w:numPr>
+          <w:ilvl w:val="2"/>
+          <w:numId w:val="1"/>
+        </w:numPr>
+        <w:rPr/>
+      </w:pPr>
+      <w:r>
+        <w:rPr/>
+        <w:t>neither -&gt; either</w:t>
+      </w:r>
+    </w:p>
+    <w:p>
+      <w:pPr>
+        <w:pStyle w:val="Normal"/>
+        <w:rPr/>
+      </w:pPr>
+      <w:r>
+        <w:rPr/>
+        <w:t>The typo has been fixed.</w:t>
+      </w:r>
+    </w:p>
+    <w:p>
+      <w:pPr>
+        <w:pStyle w:val="Normal"/>
+        <w:rPr/>
+      </w:pPr>
+      <w:r>
+        <w:rPr/>
+      </w:r>
+    </w:p>
+    <w:p>
+      <w:pPr>
+        <w:pStyle w:val="Heading3"/>
+        <w:numPr>
+          <w:ilvl w:val="2"/>
+          <w:numId w:val="1"/>
+        </w:numPr>
+        <w:rPr/>
+      </w:pPr>
+      <w:r>
+        <w:rPr/>
+        <w:t>nor -&gt; or</w:t>
+      </w:r>
+    </w:p>
+    <w:p>
+      <w:pPr>
+        <w:pStyle w:val="Normal"/>
+        <w:rPr/>
+      </w:pPr>
+      <w:r>
+        <w:rPr/>
+        <w:t>The typo has been fixed.</w:t>
+      </w:r>
+    </w:p>
+    <w:p>
+      <w:pPr>
+        <w:pStyle w:val="Normal"/>
+        <w:rPr/>
+      </w:pPr>
+      <w:r>
+        <w:rPr/>
+      </w:r>
+    </w:p>
+    <w:p>
+      <w:pPr>
+        <w:pStyle w:val="Heading2"/>
+        <w:numPr>
+          <w:ilvl w:val="1"/>
+          <w:numId w:val="1"/>
+        </w:numPr>
         <w:rPr/>
       </w:pPr>
       <w:r>
@@ -6485,26 +6694,44 @@
     </w:p>
     <w:p>
       <w:pPr>
-        <w:pStyle w:val="Normal"/>
-        <w:rPr/>
-      </w:pPr>
-      <w:r>
-        <w:rPr/>
-        <w:t>- hour -&gt; hours</w:t>
-      </w:r>
-    </w:p>
-    <w:p>
-      <w:pPr>
-        <w:pStyle w:val="Normal"/>
-        <w:rPr/>
-      </w:pPr>
-      <w:r>
-        <w:rPr/>
-      </w:r>
-    </w:p>
-    <w:p>
-      <w:pPr>
-        <w:pStyle w:val="Normal"/>
+        <w:pStyle w:val="Heading3"/>
+        <w:numPr>
+          <w:ilvl w:val="2"/>
+          <w:numId w:val="1"/>
+        </w:numPr>
+        <w:rPr/>
+      </w:pPr>
+      <w:r>
+        <w:rPr/>
+        <w:t>hour -&gt; hours</w:t>
+      </w:r>
+    </w:p>
+    <w:p>
+      <w:pPr>
+        <w:pStyle w:val="Normal"/>
+        <w:rPr/>
+      </w:pPr>
+      <w:r>
+        <w:rPr/>
+        <w:t>The typo has been fixed.</w:t>
+      </w:r>
+    </w:p>
+    <w:p>
+      <w:pPr>
+        <w:pStyle w:val="Normal"/>
+        <w:rPr/>
+      </w:pPr>
+      <w:r>
+        <w:rPr/>
+      </w:r>
+    </w:p>
+    <w:p>
+      <w:pPr>
+        <w:pStyle w:val="Heading2"/>
+        <w:numPr>
+          <w:ilvl w:val="1"/>
+          <w:numId w:val="1"/>
+        </w:numPr>
         <w:rPr/>
       </w:pPr>
       <w:r>
@@ -6523,83 +6750,134 @@
     </w:p>
     <w:p>
       <w:pPr>
-        <w:pStyle w:val="Normal"/>
-        <w:rPr/>
-      </w:pPr>
-      <w:r>
-        <w:rPr/>
-        <w:t>- ChecksumException Re-running -&gt; ChecksumException. Re-running</w:t>
-      </w:r>
-    </w:p>
-    <w:p>
-      <w:pPr>
-        <w:pStyle w:val="Normal"/>
-        <w:rPr/>
-      </w:pPr>
-      <w:r>
-        <w:rPr/>
-      </w:r>
-    </w:p>
-    <w:p>
-      <w:pPr>
-        <w:pStyle w:val="Normal"/>
-        <w:rPr/>
-      </w:pPr>
-      <w:r>
-        <w:rPr/>
-        <w:t>- the attached -&gt; of the attached</w:t>
-      </w:r>
-    </w:p>
-    <w:p>
-      <w:pPr>
-        <w:pStyle w:val="Normal"/>
-        <w:rPr/>
-      </w:pPr>
-      <w:r>
-        <w:rPr/>
-      </w:r>
-    </w:p>
-    <w:p>
-      <w:pPr>
-        <w:pStyle w:val="Normal"/>
-        <w:rPr/>
-      </w:pPr>
-      <w:r>
-        <w:rPr/>
-        <w:t>- While, -&gt; While</w:t>
-      </w:r>
-    </w:p>
-    <w:p>
-      <w:pPr>
-        <w:pStyle w:val="Normal"/>
-        <w:rPr/>
-      </w:pPr>
-      <w:r>
-        <w:rPr/>
-      </w:r>
-    </w:p>
-    <w:p>
-      <w:pPr>
-        <w:pStyle w:val="Normal"/>
-        <w:rPr/>
-      </w:pPr>
-      <w:r>
-        <w:rPr/>
-        <w:t>- were -&gt; was</w:t>
-      </w:r>
-    </w:p>
-    <w:p>
-      <w:pPr>
-        <w:pStyle w:val="Normal"/>
-        <w:rPr/>
-      </w:pPr>
-      <w:r>
-        <w:rPr/>
-      </w:r>
-    </w:p>
-    <w:p>
-      <w:pPr>
-        <w:pStyle w:val="Normal"/>
+        <w:pStyle w:val="Heading3"/>
+        <w:numPr>
+          <w:ilvl w:val="2"/>
+          <w:numId w:val="1"/>
+        </w:numPr>
+        <w:rPr/>
+      </w:pPr>
+      <w:r>
+        <w:rPr/>
+        <w:t>ChecksumException Re-running -&gt; ChecksumException. Re-running</w:t>
+      </w:r>
+    </w:p>
+    <w:p>
+      <w:pPr>
+        <w:pStyle w:val="TextBody"/>
+        <w:rPr/>
+      </w:pPr>
+      <w:r>
+        <w:rPr/>
+        <w:t>A point has been added.</w:t>
+      </w:r>
+    </w:p>
+    <w:p>
+      <w:pPr>
+        <w:pStyle w:val="Normal"/>
+        <w:rPr/>
+      </w:pPr>
+      <w:r>
+        <w:rPr/>
+      </w:r>
+    </w:p>
+    <w:p>
+      <w:pPr>
+        <w:pStyle w:val="Heading3"/>
+        <w:numPr>
+          <w:ilvl w:val="2"/>
+          <w:numId w:val="1"/>
+        </w:numPr>
+        <w:rPr/>
+      </w:pPr>
+      <w:r>
+        <w:rPr/>
+        <w:t>the attached -&gt; of the attached</w:t>
+      </w:r>
+    </w:p>
+    <w:p>
+      <w:pPr>
+        <w:pStyle w:val="Normal"/>
+        <w:rPr/>
+      </w:pPr>
+      <w:r>
+        <w:rPr/>
+        <w:t>The typo has been fixed.</w:t>
+      </w:r>
+    </w:p>
+    <w:p>
+      <w:pPr>
+        <w:pStyle w:val="Heading3"/>
+        <w:numPr>
+          <w:ilvl w:val="2"/>
+          <w:numId w:val="1"/>
+        </w:numPr>
+        <w:rPr/>
+      </w:pPr>
+      <w:r>
+        <w:rPr/>
+        <w:t>While, -&gt; While</w:t>
+      </w:r>
+    </w:p>
+    <w:p>
+      <w:pPr>
+        <w:pStyle w:val="Normal"/>
+        <w:rPr/>
+      </w:pPr>
+      <w:r>
+        <w:rPr/>
+        <w:t>The typo has been fixed.</w:t>
+      </w:r>
+    </w:p>
+    <w:p>
+      <w:pPr>
+        <w:pStyle w:val="Normal"/>
+        <w:rPr/>
+      </w:pPr>
+      <w:r>
+        <w:rPr/>
+      </w:r>
+    </w:p>
+    <w:p>
+      <w:pPr>
+        <w:pStyle w:val="Heading3"/>
+        <w:numPr>
+          <w:ilvl w:val="2"/>
+          <w:numId w:val="1"/>
+        </w:numPr>
+        <w:rPr/>
+      </w:pPr>
+      <w:r>
+        <w:rPr/>
+        <w:t>were -&gt; was</w:t>
+      </w:r>
+    </w:p>
+    <w:p>
+      <w:pPr>
+        <w:pStyle w:val="Normal"/>
+        <w:rPr/>
+      </w:pPr>
+      <w:r>
+        <w:rPr/>
+        <w:t>The typo has been fixed.</w:t>
+      </w:r>
+    </w:p>
+    <w:p>
+      <w:pPr>
+        <w:pStyle w:val="Normal"/>
+        <w:rPr/>
+      </w:pPr>
+      <w:r>
+        <w:rPr/>
+      </w:r>
+    </w:p>
+    <w:p>
+      <w:pPr>
+        <w:pStyle w:val="Heading2"/>
+        <w:numPr>
+          <w:ilvl w:val="1"/>
+          <w:numId w:val="1"/>
+        </w:numPr>
         <w:rPr/>
       </w:pPr>
       <w:r>
@@ -6609,73 +6887,104 @@
     </w:p>
     <w:p>
       <w:pPr>
-        <w:pStyle w:val="Normal"/>
-        <w:rPr/>
-      </w:pPr>
-      <w:r>
-        <w:rPr/>
-      </w:r>
-    </w:p>
-    <w:p>
-      <w:pPr>
-        <w:pStyle w:val="Normal"/>
-        <w:rPr/>
-      </w:pPr>
-      <w:r>
-        <w:rPr/>
-        <w:t>- of few -&gt; of a few</w:t>
-      </w:r>
-    </w:p>
-    <w:p>
-      <w:pPr>
-        <w:pStyle w:val="Normal"/>
-        <w:rPr/>
-      </w:pPr>
-      <w:r>
-        <w:rPr/>
-      </w:r>
-    </w:p>
-    <w:p>
-      <w:pPr>
-        <w:pStyle w:val="Normal"/>
-        <w:rPr/>
-      </w:pPr>
-      <w:r>
-        <w:rPr/>
-        <w:t>- Application -&gt; Applications</w:t>
-      </w:r>
-    </w:p>
-    <w:p>
-      <w:pPr>
-        <w:pStyle w:val="Normal"/>
-        <w:rPr/>
-      </w:pPr>
-      <w:r>
-        <w:rPr/>
-      </w:r>
-    </w:p>
-    <w:p>
-      <w:pPr>
-        <w:pStyle w:val="Normal"/>
-        <w:rPr/>
-      </w:pPr>
-      <w:r>
-        <w:rPr/>
-        <w:t>- We believe that JCHARMING could have successfully reproduced the crash: couldn't you test this?</w:t>
-      </w:r>
-    </w:p>
-    <w:p>
-      <w:pPr>
-        <w:pStyle w:val="Normal"/>
-        <w:rPr/>
-      </w:pPr>
-      <w:r>
-        <w:rPr/>
-      </w:r>
-    </w:p>
-    <w:p>
-      <w:pPr>
-        <w:pStyle w:val="Normal"/>
+        <w:pStyle w:val="Heading3"/>
+        <w:numPr>
+          <w:ilvl w:val="2"/>
+          <w:numId w:val="1"/>
+        </w:numPr>
+        <w:rPr/>
+      </w:pPr>
+      <w:r>
+        <w:rPr/>
+        <w:t>of few -&gt; of a few</w:t>
+      </w:r>
+    </w:p>
+    <w:p>
+      <w:pPr>
+        <w:pStyle w:val="Normal"/>
+        <w:rPr/>
+      </w:pPr>
+      <w:r>
+        <w:rPr/>
+        <w:t>The typo has been fixed.</w:t>
+      </w:r>
+    </w:p>
+    <w:p>
+      <w:pPr>
+        <w:pStyle w:val="Normal"/>
+        <w:rPr/>
+      </w:pPr>
+      <w:r>
+        <w:rPr/>
+      </w:r>
+    </w:p>
+    <w:p>
+      <w:pPr>
+        <w:pStyle w:val="Heading3"/>
+        <w:numPr>
+          <w:ilvl w:val="2"/>
+          <w:numId w:val="1"/>
+        </w:numPr>
+        <w:rPr/>
+      </w:pPr>
+      <w:r>
+        <w:rPr/>
+        <w:t>Application -&gt; Applications</w:t>
+      </w:r>
+    </w:p>
+    <w:p>
+      <w:pPr>
+        <w:pStyle w:val="Normal"/>
+        <w:rPr/>
+      </w:pPr>
+      <w:r>
+        <w:rPr/>
+        <w:t>The typo has been fixed.</w:t>
+      </w:r>
+    </w:p>
+    <w:p>
+      <w:pPr>
+        <w:pStyle w:val="Normal"/>
+        <w:rPr/>
+      </w:pPr>
+      <w:r>
+        <w:rPr/>
+      </w:r>
+    </w:p>
+    <w:p>
+      <w:pPr>
+        <w:pStyle w:val="Heading3"/>
+        <w:numPr>
+          <w:ilvl w:val="2"/>
+          <w:numId w:val="1"/>
+        </w:numPr>
+        <w:rPr>
+          <w:shd w:fill="FFFF00" w:val="clear"/>
+        </w:rPr>
+      </w:pPr>
+      <w:r>
+        <w:rPr>
+          <w:shd w:fill="FFFF00" w:val="clear"/>
+        </w:rPr>
+        <w:t>We believe that JCHARMING could have successfully reproduced the crash: couldn't you test this?</w:t>
+      </w:r>
+    </w:p>
+    <w:p>
+      <w:pPr>
+        <w:pStyle w:val="Normal"/>
+        <w:rPr/>
+      </w:pPr>
+      <w:r>
+        <w:rPr/>
+      </w:r>
+    </w:p>
+    <w:p>
+      <w:pPr>
+        <w:pStyle w:val="Heading2"/>
+        <w:numPr>
+          <w:ilvl w:val="1"/>
+          <w:numId w:val="1"/>
+        </w:numPr>
         <w:rPr/>
       </w:pPr>
       <w:r>
@@ -6694,45 +7003,71 @@
     </w:p>
     <w:p>
       <w:pPr>
-        <w:pStyle w:val="Normal"/>
-        <w:rPr/>
-      </w:pPr>
-      <w:r>
-        <w:rPr/>
-        <w:t>- the SUTs analyzed by JCHARMING are the same as the ones used in similar studies: how do the results of JCHARMING actually compare to those obtained in similar studies?</w:t>
-      </w:r>
-    </w:p>
-    <w:p>
-      <w:pPr>
-        <w:pStyle w:val="Normal"/>
-        <w:rPr/>
-      </w:pPr>
-      <w:r>
-        <w:rPr/>
-      </w:r>
-    </w:p>
-    <w:p>
-      <w:pPr>
-        <w:pStyle w:val="Normal"/>
-        <w:rPr/>
-      </w:pPr>
-      <w:r>
-        <w:rPr/>
-        <w:t>- footnote "described here ... ": make this note a full sentence</w:t>
-      </w:r>
-    </w:p>
-    <w:p>
-      <w:pPr>
-        <w:pStyle w:val="Normal"/>
-        <w:rPr/>
-      </w:pPr>
-      <w:r>
-        <w:rPr/>
-      </w:r>
-    </w:p>
-    <w:p>
-      <w:pPr>
-        <w:pStyle w:val="Normal"/>
+        <w:pStyle w:val="Heading3"/>
+        <w:numPr>
+          <w:ilvl w:val="2"/>
+          <w:numId w:val="1"/>
+        </w:numPr>
+        <w:rPr>
+          <w:shd w:fill="FFFF00" w:val="clear"/>
+        </w:rPr>
+      </w:pPr>
+      <w:r>
+        <w:rPr>
+          <w:shd w:fill="FFFF00" w:val="clear"/>
+        </w:rPr>
+        <w:t>the SUTs analyzed by JCHARMING are the same as the ones used in similar studies: how do the results of JCHARMING actually compare to those obtained in similar studies?</w:t>
+      </w:r>
+    </w:p>
+    <w:p>
+      <w:pPr>
+        <w:pStyle w:val="Normal"/>
+        <w:rPr/>
+      </w:pPr>
+      <w:r>
+        <w:rPr/>
+      </w:r>
+    </w:p>
+    <w:p>
+      <w:pPr>
+        <w:pStyle w:val="Heading3"/>
+        <w:numPr>
+          <w:ilvl w:val="2"/>
+          <w:numId w:val="1"/>
+        </w:numPr>
+        <w:rPr/>
+      </w:pPr>
+      <w:r>
+        <w:rPr/>
+        <w:t>footnote "described here ... ": make this note a full sentence</w:t>
+      </w:r>
+    </w:p>
+    <w:p>
+      <w:pPr>
+        <w:pStyle w:val="Normal"/>
+        <w:rPr/>
+      </w:pPr>
+      <w:r>
+        <w:rPr/>
+        <w:t>The footnote now only contains the link.</w:t>
+      </w:r>
+    </w:p>
+    <w:p>
+      <w:pPr>
+        <w:pStyle w:val="Normal"/>
+        <w:rPr/>
+      </w:pPr>
+      <w:r>
+        <w:rPr/>
+      </w:r>
+    </w:p>
+    <w:p>
+      <w:pPr>
+        <w:pStyle w:val="Heading2"/>
+        <w:numPr>
+          <w:ilvl w:val="1"/>
+          <w:numId w:val="1"/>
+        </w:numPr>
         <w:rPr/>
       </w:pPr>
       <w:r>
@@ -6751,83 +7086,137 @@
     </w:p>
     <w:p>
       <w:pPr>
-        <w:pStyle w:val="Normal"/>
-        <w:rPr/>
-      </w:pPr>
-      <w:r>
-        <w:rPr/>
-        <w:t>- all based on -&gt; all written in</w:t>
-      </w:r>
-    </w:p>
-    <w:p>
-      <w:pPr>
-        <w:pStyle w:val="Normal"/>
-        <w:rPr/>
-      </w:pPr>
-      <w:r>
-        <w:rPr/>
-      </w:r>
-    </w:p>
-    <w:p>
-      <w:pPr>
-        <w:pStyle w:val="Normal"/>
-        <w:rPr/>
-      </w:pPr>
-      <w:r>
-        <w:rPr/>
-        <w:t>- bug -&gt; bugs</w:t>
-      </w:r>
-    </w:p>
-    <w:p>
-      <w:pPr>
-        <w:pStyle w:val="Normal"/>
-        <w:rPr/>
-      </w:pPr>
-      <w:r>
-        <w:rPr/>
-      </w:r>
-    </w:p>
-    <w:p>
-      <w:pPr>
-        <w:pStyle w:val="Normal"/>
-        <w:rPr/>
-      </w:pPr>
-      <w:r>
-        <w:rPr/>
-        <w:t>- involves -&gt; involve</w:t>
-      </w:r>
-    </w:p>
-    <w:p>
-      <w:pPr>
-        <w:pStyle w:val="Normal"/>
-        <w:rPr/>
-      </w:pPr>
-      <w:r>
-        <w:rPr/>
-      </w:r>
-    </w:p>
-    <w:p>
-      <w:pPr>
-        <w:pStyle w:val="Normal"/>
-        <w:rPr/>
-      </w:pPr>
-      <w:r>
-        <w:rPr/>
-        <w:t>- Katoen Jp -&gt; Katoen, J-P.</w:t>
-      </w:r>
-    </w:p>
-    <w:p>
-      <w:pPr>
-        <w:pStyle w:val="Normal"/>
-        <w:rPr/>
-      </w:pPr>
-      <w:r>
-        <w:rPr/>
-      </w:r>
-    </w:p>
-    <w:p>
-      <w:pPr>
-        <w:pStyle w:val="Normal"/>
+        <w:pStyle w:val="Heading3"/>
+        <w:numPr>
+          <w:ilvl w:val="2"/>
+          <w:numId w:val="1"/>
+        </w:numPr>
+        <w:rPr/>
+      </w:pPr>
+      <w:r>
+        <w:rPr/>
+        <w:t>all based on -&gt; all written in</w:t>
+      </w:r>
+    </w:p>
+    <w:p>
+      <w:pPr>
+        <w:pStyle w:val="Normal"/>
+        <w:rPr/>
+      </w:pPr>
+      <w:r>
+        <w:rPr/>
+        <w:t>The typo has been fixed.</w:t>
+      </w:r>
+    </w:p>
+    <w:p>
+      <w:pPr>
+        <w:pStyle w:val="Normal"/>
+        <w:rPr/>
+      </w:pPr>
+      <w:r>
+        <w:rPr/>
+      </w:r>
+    </w:p>
+    <w:p>
+      <w:pPr>
+        <w:pStyle w:val="Heading3"/>
+        <w:numPr>
+          <w:ilvl w:val="2"/>
+          <w:numId w:val="1"/>
+        </w:numPr>
+        <w:rPr/>
+      </w:pPr>
+      <w:r>
+        <w:rPr/>
+        <w:t>bug -&gt; bugs</w:t>
+      </w:r>
+    </w:p>
+    <w:p>
+      <w:pPr>
+        <w:pStyle w:val="Normal"/>
+        <w:rPr/>
+      </w:pPr>
+      <w:r>
+        <w:rPr/>
+        <w:t>The typo has been fixed.</w:t>
+      </w:r>
+    </w:p>
+    <w:p>
+      <w:pPr>
+        <w:pStyle w:val="Normal"/>
+        <w:rPr/>
+      </w:pPr>
+      <w:r>
+        <w:rPr/>
+      </w:r>
+    </w:p>
+    <w:p>
+      <w:pPr>
+        <w:pStyle w:val="Heading3"/>
+        <w:numPr>
+          <w:ilvl w:val="2"/>
+          <w:numId w:val="1"/>
+        </w:numPr>
+        <w:rPr/>
+      </w:pPr>
+      <w:r>
+        <w:rPr/>
+        <w:t>involves -&gt; involve</w:t>
+      </w:r>
+    </w:p>
+    <w:p>
+      <w:pPr>
+        <w:pStyle w:val="Normal"/>
+        <w:rPr/>
+      </w:pPr>
+      <w:r>
+        <w:rPr/>
+        <w:t>The typo has been fixed.</w:t>
+      </w:r>
+    </w:p>
+    <w:p>
+      <w:pPr>
+        <w:pStyle w:val="Normal"/>
+        <w:rPr/>
+      </w:pPr>
+      <w:r>
+        <w:rPr/>
+      </w:r>
+    </w:p>
+    <w:p>
+      <w:pPr>
+        <w:pStyle w:val="Heading3"/>
+        <w:numPr>
+          <w:ilvl w:val="2"/>
+          <w:numId w:val="1"/>
+        </w:numPr>
+        <w:rPr>
+          <w:shd w:fill="FFFF00" w:val="clear"/>
+        </w:rPr>
+      </w:pPr>
+      <w:r>
+        <w:rPr>
+          <w:shd w:fill="FFFF00" w:val="clear"/>
+        </w:rPr>
+        <w:t>Katoen Jp -&gt; Katoen, J-P.</w:t>
+      </w:r>
+    </w:p>
+    <w:p>
+      <w:pPr>
+        <w:pStyle w:val="Normal"/>
+        <w:rPr/>
+      </w:pPr>
+      <w:r>
+        <w:rPr/>
+      </w:r>
+    </w:p>
+    <w:p>
+      <w:pPr>
+        <w:pStyle w:val="Heading2"/>
+        <w:numPr>
+          <w:ilvl w:val="1"/>
+          <w:numId w:val="1"/>
+        </w:numPr>
         <w:rPr/>
       </w:pPr>
       <w:r>
@@ -6846,36 +7235,53 @@
     </w:p>
     <w:p>
       <w:pPr>
-        <w:pStyle w:val="Normal"/>
-        <w:rPr/>
-      </w:pPr>
-      <w:r>
-        <w:rPr/>
-        <w:t>- 41. Hadoop A. Hadoop 2011.</w:t>
-      </w:r>
-    </w:p>
-    <w:p>
-      <w:pPr>
-        <w:pStyle w:val="Normal"/>
-        <w:rPr/>
-      </w:pPr>
-      <w:r>
-        <w:rPr/>
-        <w:t xml:space="preserve">  </w:t>
-      </w:r>
-      <w:r>
-        <w:rPr/>
-        <w:t>42. Mahout A. Scalable machine learning and data mining 2012.</w:t>
-      </w:r>
-    </w:p>
-    <w:p>
-      <w:pPr>
-        <w:pStyle w:val="Normal"/>
-        <w:rPr/>
-      </w:pPr>
-      <w:r>
-        <w:rPr/>
-        <w:t xml:space="preserve">  </w:t>
+        <w:pStyle w:val="Heading3"/>
+        <w:numPr>
+          <w:ilvl w:val="2"/>
+          <w:numId w:val="1"/>
+        </w:numPr>
+        <w:rPr/>
+      </w:pPr>
+      <w:r>
+        <w:rPr/>
+        <w:t>41. Hadoop A. Hadoop 2011.</w:t>
+      </w:r>
+    </w:p>
+    <w:p>
+      <w:pPr>
+        <w:pStyle w:val="Heading3"/>
+        <w:numPr>
+          <w:ilvl w:val="2"/>
+          <w:numId w:val="1"/>
+        </w:numPr>
+        <w:rPr/>
+      </w:pPr>
+      <w:r>
+        <w:rPr/>
+        <w:t xml:space="preserve"> </w:t>
+      </w:r>
+      <w:r>
+        <w:rPr/>
+        <w:t>4</w:t>
+      </w:r>
+      <w:r>
+        <w:rPr/>
+        <w:t>2. Mahout A. Scalable machine learning and data mining 2012.</w:t>
+      </w:r>
+    </w:p>
+    <w:p>
+      <w:pPr>
+        <w:pStyle w:val="Heading3"/>
+        <w:numPr>
+          <w:ilvl w:val="2"/>
+          <w:numId w:val="1"/>
+        </w:numPr>
+        <w:spacing w:before="140" w:after="120"/>
+        <w:rPr/>
+      </w:pPr>
+      <w:r>
+        <w:rPr/>
+        <w:t xml:space="preserve"> </w:t>
       </w:r>
       <w:r>
         <w:rPr/>

</xml_diff>

<commit_message>
Add red command to modified text
</commit_message>
<xml_diff>
--- a/reviews.docx
+++ b/reviews.docx
@@ -7244,10 +7244,14 @@
           <w:ilvl w:val="2"/>
           <w:numId w:val="1"/>
         </w:numPr>
-        <w:rPr/>
-      </w:pPr>
-      <w:r>
-        <w:rPr/>
+        <w:rPr>
+          <w:shd w:fill="FFFF00" w:val="clear"/>
+        </w:rPr>
+      </w:pPr>
+      <w:r>
+        <w:rPr>
+          <w:shd w:fill="FFFF00" w:val="clear"/>
+        </w:rPr>
         <w:t>41. Hadoop A. Hadoop 2011.</w:t>
       </w:r>
     </w:p>
@@ -7258,18 +7262,26 @@
           <w:ilvl w:val="2"/>
           <w:numId w:val="1"/>
         </w:numPr>
-        <w:rPr/>
-      </w:pPr>
-      <w:r>
-        <w:rPr/>
+        <w:rPr>
+          <w:shd w:fill="FFFF00" w:val="clear"/>
+        </w:rPr>
+      </w:pPr>
+      <w:r>
+        <w:rPr>
+          <w:shd w:fill="FFFF00" w:val="clear"/>
+        </w:rPr>
         <w:t xml:space="preserve"> </w:t>
       </w:r>
       <w:r>
-        <w:rPr/>
+        <w:rPr>
+          <w:shd w:fill="FFFF00" w:val="clear"/>
+        </w:rPr>
         <w:t>4</w:t>
       </w:r>
       <w:r>
-        <w:rPr/>
+        <w:rPr>
+          <w:shd w:fill="FFFF00" w:val="clear"/>
+        </w:rPr>
         <w:t>2. Mahout A. Scalable machine learning and data mining 2012.</w:t>
       </w:r>
     </w:p>
@@ -7281,14 +7293,20 @@
           <w:numId w:val="1"/>
         </w:numPr>
         <w:spacing w:before="140" w:after="120"/>
-        <w:rPr/>
-      </w:pPr>
-      <w:r>
-        <w:rPr/>
+        <w:rPr>
+          <w:shd w:fill="FFFF00" w:val="clear"/>
+        </w:rPr>
+      </w:pPr>
+      <w:r>
+        <w:rPr>
+          <w:shd w:fill="FFFF00" w:val="clear"/>
+        </w:rPr>
         <w:t xml:space="preserve"> </w:t>
       </w:r>
       <w:r>
-        <w:rPr/>
+        <w:rPr>
+          <w:shd w:fill="FFFF00" w:val="clear"/>
+        </w:rPr>
         <w:t>43. Snyder B, Bosanac D, Davies R. ActiveMQ in Action 2011; :408.: these are not very helpful references. Please add more information</w:t>
       </w:r>
     </w:p>

</xml_diff>